<commit_message>
Change JavaScript Challenge to #9
</commit_message>
<xml_diff>
--- a/docpac_feb11/docpac_feb11.docx
+++ b/docpac_feb11/docpac_feb11.docx
@@ -1,6 +1,6 @@
 
 <file path=word/document.xml><?xml version="1.0" encoding="utf-8"?>
-<w:document xmlns:wpc="http://schemas.microsoft.com/office/word/2010/wordprocessingCanvas" xmlns:cx="http://schemas.microsoft.com/office/drawing/2014/chartex" xmlns:cx1="http://schemas.microsoft.com/office/drawing/2015/9/8/chartex" xmlns:cx2="http://schemas.microsoft.com/office/drawing/2015/10/21/chartex" xmlns:cx3="http://schemas.microsoft.com/office/drawing/2016/5/9/chartex" xmlns:cx4="http://schemas.microsoft.com/office/drawing/2016/5/10/chartex" xmlns:cx5="http://schemas.microsoft.com/office/drawing/2016/5/11/chartex" xmlns:cx6="http://schemas.microsoft.com/office/drawing/2016/5/12/chartex" xmlns:cx7="http://schemas.microsoft.com/office/drawing/2016/5/13/chartex" xmlns:cx8="http://schemas.microsoft.com/office/drawing/2016/5/14/chartex" xmlns:mc="http://schemas.openxmlformats.org/markup-compatibility/2006" xmlns:aink="http://schemas.microsoft.com/office/drawing/2016/ink" xmlns:am3d="http://schemas.microsoft.com/office/drawing/2017/model3d" xmlns:o="urn:schemas-microsoft-com:office:office" xmlns:r="http://schemas.openxmlformats.org/officeDocument/2006/relationships" xmlns:m="http://schemas.openxmlformats.org/officeDocument/2006/math" xmlns:v="urn:schemas-microsoft-com:vml" xmlns:wp14="http://schemas.microsoft.com/office/word/2010/wordprocessingDrawing" xmlns:wp="http://schemas.openxmlformats.org/drawingml/2006/wordprocessingDrawing" xmlns:w10="urn:schemas-microsoft-com:office:word" xmlns:w="http://schemas.openxmlformats.org/wordprocessingml/2006/main" xmlns:w14="http://schemas.microsoft.com/office/word/2010/wordml" xmlns:w15="http://schemas.microsoft.com/office/word/2012/wordml" xmlns:w16cex="http://schemas.microsoft.com/office/word/2018/wordml/cex" xmlns:w16cid="http://schemas.microsoft.com/office/word/2016/wordml/cid" xmlns:w16="http://schemas.microsoft.com/office/word/2018/wordml" xmlns:w16sdtdh="http://schemas.microsoft.com/office/word/2020/wordml/sdtdatahash" xmlns:w16se="http://schemas.microsoft.com/office/word/2015/wordml/symex" xmlns:wpg="http://schemas.microsoft.com/office/word/2010/wordprocessingGroup" xmlns:wpi="http://schemas.microsoft.com/office/word/2010/wordprocessingInk" xmlns:wne="http://schemas.microsoft.com/office/word/2006/wordml" xmlns:wps="http://schemas.microsoft.com/office/word/2010/wordprocessingShape" mc:Ignorable="w14 w15 w16se w16cid w16 w16cex w16sdtdh wp14">
+<w:document xmlns:wpc="http://schemas.microsoft.com/office/word/2010/wordprocessingCanvas" xmlns:cx="http://schemas.microsoft.com/office/drawing/2014/chartex" xmlns:cx1="http://schemas.microsoft.com/office/drawing/2015/9/8/chartex" xmlns:cx2="http://schemas.microsoft.com/office/drawing/2015/10/21/chartex" xmlns:cx3="http://schemas.microsoft.com/office/drawing/2016/5/9/chartex" xmlns:cx4="http://schemas.microsoft.com/office/drawing/2016/5/10/chartex" xmlns:cx5="http://schemas.microsoft.com/office/drawing/2016/5/11/chartex" xmlns:cx6="http://schemas.microsoft.com/office/drawing/2016/5/12/chartex" xmlns:cx7="http://schemas.microsoft.com/office/drawing/2016/5/13/chartex" xmlns:cx8="http://schemas.microsoft.com/office/drawing/2016/5/14/chartex" xmlns:mc="http://schemas.openxmlformats.org/markup-compatibility/2006" xmlns:aink="http://schemas.microsoft.com/office/drawing/2016/ink" xmlns:am3d="http://schemas.microsoft.com/office/drawing/2017/model3d" xmlns:o="urn:schemas-microsoft-com:office:office" xmlns:r="http://schemas.openxmlformats.org/officeDocument/2006/relationships" xmlns:m="http://schemas.openxmlformats.org/officeDocument/2006/math" xmlns:v="urn:schemas-microsoft-com:vml" xmlns:wp14="http://schemas.microsoft.com/office/word/2010/wordprocessingDrawing" xmlns:wp="http://schemas.openxmlformats.org/drawingml/2006/wordprocessingDrawing" xmlns:w10="urn:schemas-microsoft-com:office:word" xmlns:w="http://schemas.openxmlformats.org/wordprocessingml/2006/main" xmlns:w14="http://schemas.microsoft.com/office/word/2010/wordml" xmlns:w15="http://schemas.microsoft.com/office/word/2012/wordml" xmlns:w16cid="http://schemas.microsoft.com/office/word/2016/wordml/cid" xmlns:w16se="http://schemas.microsoft.com/office/word/2015/wordml/symex" xmlns:wpg="http://schemas.microsoft.com/office/word/2010/wordprocessingGroup" xmlns:wpi="http://schemas.microsoft.com/office/word/2010/wordprocessingInk" xmlns:wne="http://schemas.microsoft.com/office/word/2006/wordml" xmlns:wps="http://schemas.microsoft.com/office/word/2010/wordprocessingShape" mc:Ignorable="w14 w15 w16se w16cid wp14">
   <w:body>
     <w:p>
       <w:pPr>
@@ -133,7 +133,21 @@
         <w:rPr>
           <w:color w:val="000000"/>
         </w:rPr>
-        <w:t>Correct errors from previous week’s Nocti flowcharts</w:t>
+        <w:t xml:space="preserve">Correct errors from previous week’s </w:t>
+      </w:r>
+      <w:proofErr w:type="spellStart"/>
+      <w:r>
+        <w:rPr>
+          <w:color w:val="000000"/>
+        </w:rPr>
+        <w:t>Nocti</w:t>
+      </w:r>
+      <w:proofErr w:type="spellEnd"/>
+      <w:r>
+        <w:rPr>
+          <w:color w:val="000000"/>
+        </w:rPr>
+        <w:t xml:space="preserve"> flowcharts</w:t>
       </w:r>
     </w:p>
     <w:p>
@@ -158,8 +172,30 @@
         <w:rPr>
           <w:color w:val="000000"/>
         </w:rPr>
-        <w:t>Solve a variety of Javascript problems that may appear on the Nocti</w:t>
-      </w:r>
+        <w:t xml:space="preserve">Solve a variety of </w:t>
+      </w:r>
+      <w:proofErr w:type="spellStart"/>
+      <w:r>
+        <w:rPr>
+          <w:color w:val="000000"/>
+        </w:rPr>
+        <w:t>Javascript</w:t>
+      </w:r>
+      <w:proofErr w:type="spellEnd"/>
+      <w:r>
+        <w:rPr>
+          <w:color w:val="000000"/>
+        </w:rPr>
+        <w:t xml:space="preserve"> problems that may appear on the </w:t>
+      </w:r>
+      <w:proofErr w:type="spellStart"/>
+      <w:r>
+        <w:rPr>
+          <w:color w:val="000000"/>
+        </w:rPr>
+        <w:t>Nocti</w:t>
+      </w:r>
+      <w:proofErr w:type="spellEnd"/>
     </w:p>
     <w:p>
       <w:pPr>
@@ -189,7 +225,21 @@
         <w:rPr>
           <w:color w:val="000000"/>
         </w:rPr>
-        <w:t>your DocPac data</w:t>
+        <w:t xml:space="preserve">your </w:t>
+      </w:r>
+      <w:proofErr w:type="spellStart"/>
+      <w:r>
+        <w:rPr>
+          <w:color w:val="000000"/>
+        </w:rPr>
+        <w:t>DocPac</w:t>
+      </w:r>
+      <w:proofErr w:type="spellEnd"/>
+      <w:r>
+        <w:rPr>
+          <w:color w:val="000000"/>
+        </w:rPr>
+        <w:t xml:space="preserve"> data</w:t>
       </w:r>
     </w:p>
     <w:p>
@@ -214,13 +264,27 @@
         <w:rPr>
           <w:color w:val="000000"/>
         </w:rPr>
-        <w:t>Create a web interface to search the DocPac</w:t>
-      </w:r>
+        <w:t xml:space="preserve">Create a web interface to search the </w:t>
+      </w:r>
+      <w:proofErr w:type="spellStart"/>
       <w:r>
         <w:rPr>
           <w:color w:val="000000"/>
         </w:rPr>
-        <w:t>s SQL database</w:t>
+        <w:t>DocPac</w:t>
+      </w:r>
+      <w:r>
+        <w:rPr>
+          <w:color w:val="000000"/>
+        </w:rPr>
+        <w:t>s</w:t>
+      </w:r>
+      <w:proofErr w:type="spellEnd"/>
+      <w:r>
+        <w:rPr>
+          <w:color w:val="000000"/>
+        </w:rPr>
+        <w:t xml:space="preserve"> SQL database</w:t>
       </w:r>
     </w:p>
     <w:p>
@@ -249,11 +313,24 @@
       <w:r>
         <w:t xml:space="preserve">Single: </w:t>
       </w:r>
-      <w:r>
-        <w:t xml:space="preserve">Nocti Flowchart </w:t>
-      </w:r>
-      <w:r>
-        <w:t xml:space="preserve"> Preparation (pg. 2)</w:t>
+      <w:proofErr w:type="spellStart"/>
+      <w:r>
+        <w:t>Nocti</w:t>
+      </w:r>
+      <w:proofErr w:type="spellEnd"/>
+      <w:r>
+        <w:t xml:space="preserve"> </w:t>
+      </w:r>
+      <w:proofErr w:type="gramStart"/>
+      <w:r>
+        <w:t xml:space="preserve">Flowchart </w:t>
+      </w:r>
+      <w:r>
+        <w:t xml:space="preserve"> Preparation</w:t>
+      </w:r>
+      <w:proofErr w:type="gramEnd"/>
+      <w:r>
+        <w:t xml:space="preserve"> (pg. 2)</w:t>
       </w:r>
     </w:p>
     <w:p>
@@ -278,7 +355,15 @@
         <w:t>ms</w:t>
       </w:r>
       <w:r>
-        <w:t xml:space="preserve">: DocPac </w:t>
+        <w:t xml:space="preserve">: </w:t>
+      </w:r>
+      <w:proofErr w:type="spellStart"/>
+      <w:r>
+        <w:t>DocPac</w:t>
+      </w:r>
+      <w:proofErr w:type="spellEnd"/>
+      <w:r>
+        <w:t xml:space="preserve"> </w:t>
       </w:r>
       <w:r>
         <w:t>SQL Database</w:t>
@@ -303,7 +388,15 @@
         <w:spacing w:after="0"/>
       </w:pPr>
       <w:r>
-        <w:t>Teams: DocPac Web Interface (pg. 2)</w:t>
+        <w:t xml:space="preserve">Teams: </w:t>
+      </w:r>
+      <w:proofErr w:type="spellStart"/>
+      <w:r>
+        <w:t>DocPac</w:t>
+      </w:r>
+      <w:proofErr w:type="spellEnd"/>
+      <w:r>
+        <w:t xml:space="preserve"> Web Interface (pg. 2)</w:t>
       </w:r>
     </w:p>
     <w:p>
@@ -380,8 +473,13 @@
       <w:r>
         <w:t xml:space="preserve">Pairs: </w:t>
       </w:r>
-      <w:r>
-        <w:t>Javascript Challenge #</w:t>
+      <w:proofErr w:type="spellStart"/>
+      <w:r>
+        <w:t>Javascript</w:t>
+      </w:r>
+      <w:proofErr w:type="spellEnd"/>
+      <w:r>
+        <w:t xml:space="preserve"> Challenge #</w:t>
       </w:r>
       <w:r>
         <w:t>9</w:t>
@@ -486,7 +584,15 @@
         <w:t xml:space="preserve"> </w:t>
       </w:r>
       <w:r>
-        <w:t>Single: Nocti Flowchart Preparation (pg. 2)</w:t>
+        <w:t xml:space="preserve">Single: </w:t>
+      </w:r>
+      <w:proofErr w:type="spellStart"/>
+      <w:r>
+        <w:t>Nocti</w:t>
+      </w:r>
+      <w:proofErr w:type="spellEnd"/>
+      <w:r>
+        <w:t xml:space="preserve"> Flowchart Preparation (pg. 2)</w:t>
       </w:r>
     </w:p>
     <w:p>
@@ -506,7 +612,7 @@
       </w:pPr>
       <w:r>
         <w:pict w14:anchorId="37D2AC37">
-          <v:shape id="image1.png" o:spid="_x0000_i1029" type="#_x0000_t75" alt="Download from cloud" style="width:12.5pt;height:12.5pt;visibility:visible;mso-wrap-style:square">
+          <v:shape id="image1.png" o:spid="_x0000_i1029" type="#_x0000_t75" alt="Download from cloud" style="width:12.75pt;height:12.75pt;visibility:visible;mso-wrap-style:square">
             <v:imagedata r:id="rId11" o:title="Download from cloud"/>
           </v:shape>
         </w:pict>
@@ -515,7 +621,15 @@
         <w:t>Teams</w:t>
       </w:r>
       <w:r>
-        <w:t xml:space="preserve">: DocPac SQL Database </w:t>
+        <w:t xml:space="preserve">: </w:t>
+      </w:r>
+      <w:proofErr w:type="spellStart"/>
+      <w:r>
+        <w:t>DocPac</w:t>
+      </w:r>
+      <w:proofErr w:type="spellEnd"/>
+      <w:r>
+        <w:t xml:space="preserve"> SQL Database </w:t>
       </w:r>
       <w:r>
         <w:t>(pg. 2)</w:t>
@@ -590,7 +704,15 @@
         </w:drawing>
       </w:r>
       <w:r>
-        <w:t>Teams: DocPac Web Interface (pg. 2)</w:t>
+        <w:t xml:space="preserve">Teams: </w:t>
+      </w:r>
+      <w:proofErr w:type="spellStart"/>
+      <w:r>
+        <w:t>DocPac</w:t>
+      </w:r>
+      <w:proofErr w:type="spellEnd"/>
+      <w:r>
+        <w:t xml:space="preserve"> Web Interface (pg. 2)</w:t>
       </w:r>
     </w:p>
     <w:p>
@@ -662,8 +784,21 @@
         </w:drawing>
       </w:r>
       <w:r>
-        <w:t xml:space="preserve"> Pairs: Javascript Challenge #8</w:t>
-      </w:r>
+        <w:t xml:space="preserve"> Pairs: </w:t>
+      </w:r>
+      <w:proofErr w:type="spellStart"/>
+      <w:r>
+        <w:t>Javascript</w:t>
+      </w:r>
+      <w:proofErr w:type="spellEnd"/>
+      <w:r>
+        <w:t xml:space="preserve"> Challenge #</w:t>
+      </w:r>
+      <w:r>
+        <w:t>9</w:t>
+      </w:r>
+      <w:bookmarkStart w:id="0" w:name="_GoBack"/>
+      <w:bookmarkEnd w:id="0"/>
     </w:p>
     <w:p>
       <w:pPr>
@@ -809,7 +944,15 @@
         <w:t>th</w:t>
       </w:r>
       <w:r>
-        <w:t>: DocPacs Due</w:t>
+        <w:t xml:space="preserve">: </w:t>
+      </w:r>
+      <w:proofErr w:type="spellStart"/>
+      <w:r>
+        <w:t>DocPacs</w:t>
+      </w:r>
+      <w:proofErr w:type="spellEnd"/>
+      <w:r>
+        <w:t xml:space="preserve"> Due</w:t>
       </w:r>
     </w:p>
     <w:p>
@@ -835,14 +978,27 @@
       <w:pPr>
         <w:pStyle w:val="Heading1"/>
       </w:pPr>
+      <w:proofErr w:type="spellStart"/>
       <w:r>
         <w:lastRenderedPageBreak/>
-        <w:t>Nocti Flowchart Preparation</w:t>
+        <w:t>Nocti</w:t>
+      </w:r>
+      <w:proofErr w:type="spellEnd"/>
+      <w:r>
+        <w:t xml:space="preserve"> Flowchart Preparation</w:t>
       </w:r>
     </w:p>
     <w:p>
       <w:r>
-        <w:t>Create a flowchart that satisfies the requirements of Design Program Logic in the Performance portion of the NOCTI Exam Study Guide. Print this flow chart out and submit in this DocPac.</w:t>
+        <w:t xml:space="preserve">Create a flowchart that satisfies the requirements of Design Program Logic in the Performance portion of the NOCTI Exam Study Guide. Print this flow chart out and submit in this </w:t>
+      </w:r>
+      <w:proofErr w:type="spellStart"/>
+      <w:r>
+        <w:t>DocPac</w:t>
+      </w:r>
+      <w:proofErr w:type="spellEnd"/>
+      <w:r>
+        <w:t>.</w:t>
       </w:r>
     </w:p>
     <w:p>
@@ -854,8 +1010,13 @@
       <w:pPr>
         <w:pStyle w:val="Heading1"/>
       </w:pPr>
-      <w:r>
-        <w:t xml:space="preserve">DocPac </w:t>
+      <w:proofErr w:type="spellStart"/>
+      <w:r>
+        <w:t>DocPac</w:t>
+      </w:r>
+      <w:proofErr w:type="spellEnd"/>
+      <w:r>
+        <w:t xml:space="preserve"> </w:t>
       </w:r>
       <w:r>
         <w:t>SQL Database</w:t>
@@ -863,7 +1024,15 @@
     </w:p>
     <w:p>
       <w:r>
-        <w:t>Convert your CSVs or JSON data you created last week into a working SQL database using SQLite3. It is highly recommended that you create a reusable function in a nodeJS script that can convert each entry for you.</w:t>
+        <w:t xml:space="preserve">Convert your CSVs or JSON data you created last week into a working SQL database using SQLite3. It is highly recommended that you create a reusable function in a </w:t>
+      </w:r>
+      <w:proofErr w:type="spellStart"/>
+      <w:r>
+        <w:t>nodeJS</w:t>
+      </w:r>
+      <w:proofErr w:type="spellEnd"/>
+      <w:r>
+        <w:t xml:space="preserve"> script that can convert each entry for you.</w:t>
       </w:r>
     </w:p>
     <w:p>
@@ -905,8 +1074,13 @@
       <w:pPr>
         <w:pStyle w:val="Heading1"/>
       </w:pPr>
-      <w:r>
-        <w:t>DocPac Web Interface</w:t>
+      <w:proofErr w:type="spellStart"/>
+      <w:r>
+        <w:t>DocPac</w:t>
+      </w:r>
+      <w:proofErr w:type="spellEnd"/>
+      <w:r>
+        <w:t xml:space="preserve"> Web Interface</w:t>
       </w:r>
     </w:p>
     <w:p>
@@ -917,19 +1091,48 @@
         <w:t>Create a web</w:t>
       </w:r>
       <w:r>
-        <w:t xml:space="preserve"> application in nodeJS </w:t>
+        <w:t xml:space="preserve"> application in </w:t>
+      </w:r>
+      <w:proofErr w:type="spellStart"/>
+      <w:r>
+        <w:t>nodeJS</w:t>
+      </w:r>
+      <w:proofErr w:type="spellEnd"/>
+      <w:r>
+        <w:t xml:space="preserve"> </w:t>
       </w:r>
       <w:r>
         <w:t xml:space="preserve">that can </w:t>
       </w:r>
       <w:r>
-        <w:t>search the DocPac SQL Database for all DocPac data contained</w:t>
+        <w:t xml:space="preserve">search the </w:t>
+      </w:r>
+      <w:proofErr w:type="spellStart"/>
+      <w:r>
+        <w:t>DocPac</w:t>
+      </w:r>
+      <w:proofErr w:type="spellEnd"/>
+      <w:r>
+        <w:t xml:space="preserve"> SQL Database for all </w:t>
+      </w:r>
+      <w:proofErr w:type="spellStart"/>
+      <w:r>
+        <w:t>DocPac</w:t>
+      </w:r>
+      <w:proofErr w:type="spellEnd"/>
+      <w:r>
+        <w:t xml:space="preserve"> data contained</w:t>
       </w:r>
       <w:r>
         <w:t xml:space="preserve"> in a </w:t>
       </w:r>
-      <w:r>
-        <w:t>DocPac of a provided date</w:t>
+      <w:proofErr w:type="spellStart"/>
+      <w:r>
+        <w:t>DocPac</w:t>
+      </w:r>
+      <w:proofErr w:type="spellEnd"/>
+      <w:r>
+        <w:t xml:space="preserve"> of a provided date</w:t>
       </w:r>
       <w:r>
         <w:t>, or all entries from a selected category. Display all of the results when the user searches.</w:t>
@@ -945,12 +1148,36 @@
         <w:pStyle w:val="Heading1"/>
       </w:pPr>
       <w:r>
-        <w:t>Submitting DocPac Digitization Assignments</w:t>
+        <w:t xml:space="preserve">Submitting </w:t>
+      </w:r>
+      <w:proofErr w:type="spellStart"/>
+      <w:r>
+        <w:t>DocPac</w:t>
+      </w:r>
+      <w:proofErr w:type="spellEnd"/>
+      <w:r>
+        <w:t xml:space="preserve"> Digitization Assignments</w:t>
       </w:r>
     </w:p>
     <w:p>
       <w:r>
-        <w:t>Submit both assignments in a single Pull Request to the DocPac Gtihub Repository.</w:t>
+        <w:t xml:space="preserve">Submit both assignments in a single Pull Request to the </w:t>
+      </w:r>
+      <w:proofErr w:type="spellStart"/>
+      <w:r>
+        <w:t>DocPac</w:t>
+      </w:r>
+      <w:proofErr w:type="spellEnd"/>
+      <w:r>
+        <w:t xml:space="preserve"> </w:t>
+      </w:r>
+      <w:proofErr w:type="spellStart"/>
+      <w:r>
+        <w:t>Gtihub</w:t>
+      </w:r>
+      <w:proofErr w:type="spellEnd"/>
+      <w:r>
+        <w:t xml:space="preserve"> Repository.</w:t>
       </w:r>
     </w:p>
     <w:p>
@@ -962,8 +1189,26 @@
         </w:numPr>
       </w:pPr>
       <w:r>
-        <w:t>“node_modules” must be excluded from the PR. Use .gitingore</w:t>
-      </w:r>
+        <w:t>“</w:t>
+      </w:r>
+      <w:proofErr w:type="spellStart"/>
+      <w:r>
+        <w:t>node_modules</w:t>
+      </w:r>
+      <w:proofErr w:type="spellEnd"/>
+      <w:r>
+        <w:t xml:space="preserve">” must be excluded from the PR. </w:t>
+      </w:r>
+      <w:proofErr w:type="gramStart"/>
+      <w:r>
+        <w:t>Use .</w:t>
+      </w:r>
+      <w:proofErr w:type="spellStart"/>
+      <w:r>
+        <w:t>gitingore</w:t>
+      </w:r>
+      <w:proofErr w:type="spellEnd"/>
+      <w:proofErr w:type="gramEnd"/>
     </w:p>
     <w:p>
       <w:pPr>
@@ -974,7 +1219,33 @@
         </w:numPr>
       </w:pPr>
       <w:r>
-        <w:t>“package.json” must have the correct packages, so that running “npm i” will install all required packages</w:t>
+        <w:t>“</w:t>
+      </w:r>
+      <w:proofErr w:type="spellStart"/>
+      <w:proofErr w:type="gramStart"/>
+      <w:r>
+        <w:t>package.json</w:t>
+      </w:r>
+      <w:proofErr w:type="spellEnd"/>
+      <w:proofErr w:type="gramEnd"/>
+      <w:r>
+        <w:t>” must have the correct packages, so that running “</w:t>
+      </w:r>
+      <w:proofErr w:type="spellStart"/>
+      <w:r>
+        <w:t>npm</w:t>
+      </w:r>
+      <w:proofErr w:type="spellEnd"/>
+      <w:r>
+        <w:t xml:space="preserve"> </w:t>
+      </w:r>
+      <w:proofErr w:type="spellStart"/>
+      <w:r>
+        <w:t>i</w:t>
+      </w:r>
+      <w:proofErr w:type="spellEnd"/>
+      <w:r>
+        <w:t>” will install all required packages</w:t>
       </w:r>
     </w:p>
     <w:p>
@@ -2429,7 +2700,7 @@
                 <v:shape id="_x0000_s1037" type="#_x0000_t75" style="position:absolute;margin-left:1.6pt;margin-top:3pt;width:57pt;height:219.75pt;z-index:251661312;mso-position-horizontal-relative:text;mso-position-vertical-relative:text;mso-width-relative:page;mso-height-relative:page">
                   <v:imagedata r:id="rId13" o:title=""/>
                 </v:shape>
-                <o:OLEObject Type="Embed" ProgID="PBrush" ShapeID="_x0000_s1037" DrawAspect="Content" ObjectID="_1705726619" r:id="rId14"/>
+                <o:OLEObject Type="Embed" ProgID="PBrush" ShapeID="_x0000_s1037" DrawAspect="Content" ObjectID="_1705749922" r:id="rId14"/>
               </w:object>
             </w:r>
           </w:p>
@@ -2455,7 +2726,15 @@
           </w:tcPr>
           <w:p>
             <w:r>
-              <w:t>You went above and beyond expectations. This tier will increase your overall score for the quarter, in addition to this DocPac.</w:t>
+              <w:t xml:space="preserve">You went above and beyond expectations. This tier will increase your overall score for the quarter, in addition to this </w:t>
+            </w:r>
+            <w:proofErr w:type="spellStart"/>
+            <w:r>
+              <w:t>DocPac</w:t>
+            </w:r>
+            <w:proofErr w:type="spellEnd"/>
+            <w:r>
+              <w:t>.</w:t>
             </w:r>
           </w:p>
         </w:tc>
@@ -2491,7 +2770,15 @@
           </w:tcPr>
           <w:p>
             <w:r>
-              <w:t>You performed as well as expected for this class. This tier is the maximum score for this DocPac.</w:t>
+              <w:t xml:space="preserve">You performed as well as expected for this class. This tier is the maximum score for this </w:t>
+            </w:r>
+            <w:proofErr w:type="spellStart"/>
+            <w:r>
+              <w:t>DocPac</w:t>
+            </w:r>
+            <w:proofErr w:type="spellEnd"/>
+            <w:r>
+              <w:t>.</w:t>
             </w:r>
           </w:p>
         </w:tc>
@@ -2527,7 +2814,15 @@
           </w:tcPr>
           <w:p>
             <w:r>
-              <w:t>You show minimum effort, insufficient understanding, or have serious mistakes. This is the minimum passing tier for this DocPac.</w:t>
+              <w:t xml:space="preserve">You show minimum effort, insufficient understanding, or have serious mistakes. This is the minimum passing tier for this </w:t>
+            </w:r>
+            <w:proofErr w:type="spellStart"/>
+            <w:r>
+              <w:t>DocPac</w:t>
+            </w:r>
+            <w:proofErr w:type="spellEnd"/>
+            <w:r>
+              <w:t>.</w:t>
             </w:r>
           </w:p>
         </w:tc>
@@ -2814,8 +3109,13 @@
                   <w:shd w:val="clear" w:color="auto" w:fill="BFBFBF" w:themeFill="background1" w:themeFillShade="BF"/>
                 </w:tcPr>
                 <w:p>
+                  <w:proofErr w:type="spellStart"/>
                   <w:r>
-                    <w:t>Nocti Flowchart Preparation</w:t>
+                    <w:t>Nocti</w:t>
+                  </w:r>
+                  <w:proofErr w:type="spellEnd"/>
+                  <w:r>
+                    <w:t xml:space="preserve"> Flowchart Preparation</w:t>
                   </w:r>
                 </w:p>
               </w:tc>
@@ -3007,8 +3307,13 @@
                   <w:shd w:val="clear" w:color="auto" w:fill="BFBFBF" w:themeFill="background1" w:themeFillShade="BF"/>
                 </w:tcPr>
                 <w:p>
+                  <w:proofErr w:type="spellStart"/>
                   <w:r>
-                    <w:t>DocPac Digitalization</w:t>
+                    <w:t>DocPac</w:t>
+                  </w:r>
+                  <w:proofErr w:type="spellEnd"/>
+                  <w:r>
+                    <w:t xml:space="preserve"> Digitalization</w:t>
                   </w:r>
                 </w:p>
               </w:tc>
@@ -3392,8 +3697,13 @@
                   <w:shd w:val="clear" w:color="auto" w:fill="BFBFBF" w:themeFill="background1" w:themeFillShade="BF"/>
                 </w:tcPr>
                 <w:p>
+                  <w:proofErr w:type="spellStart"/>
                   <w:r>
-                    <w:t>DocPac Condition</w:t>
+                    <w:t>DocPac</w:t>
+                  </w:r>
+                  <w:proofErr w:type="spellEnd"/>
+                  <w:r>
+                    <w:t xml:space="preserve"> Condition</w:t>
                   </w:r>
                 </w:p>
               </w:tc>
@@ -3518,8 +3828,8 @@
       </w:tr>
     </w:tbl>
     <w:p>
-      <w:bookmarkStart w:id="0" w:name="_gjdgxs" w:colFirst="0" w:colLast="0"/>
-      <w:bookmarkEnd w:id="0"/>
+      <w:bookmarkStart w:id="1" w:name="_gjdgxs" w:colFirst="0" w:colLast="0"/>
+      <w:bookmarkEnd w:id="1"/>
     </w:p>
     <w:sectPr>
       <w:footerReference w:type="default" r:id="rId15"/>
@@ -3534,7 +3844,7 @@
 </file>
 
 <file path=word/endnotes.xml><?xml version="1.0" encoding="utf-8"?>
-<w:endnotes xmlns:wpc="http://schemas.microsoft.com/office/word/2010/wordprocessingCanvas" xmlns:cx="http://schemas.microsoft.com/office/drawing/2014/chartex" xmlns:cx1="http://schemas.microsoft.com/office/drawing/2015/9/8/chartex" xmlns:cx2="http://schemas.microsoft.com/office/drawing/2015/10/21/chartex" xmlns:cx3="http://schemas.microsoft.com/office/drawing/2016/5/9/chartex" xmlns:cx4="http://schemas.microsoft.com/office/drawing/2016/5/10/chartex" xmlns:cx5="http://schemas.microsoft.com/office/drawing/2016/5/11/chartex" xmlns:cx6="http://schemas.microsoft.com/office/drawing/2016/5/12/chartex" xmlns:cx7="http://schemas.microsoft.com/office/drawing/2016/5/13/chartex" xmlns:cx8="http://schemas.microsoft.com/office/drawing/2016/5/14/chartex" xmlns:mc="http://schemas.openxmlformats.org/markup-compatibility/2006" xmlns:aink="http://schemas.microsoft.com/office/drawing/2016/ink" xmlns:am3d="http://schemas.microsoft.com/office/drawing/2017/model3d" xmlns:o="urn:schemas-microsoft-com:office:office" xmlns:r="http://schemas.openxmlformats.org/officeDocument/2006/relationships" xmlns:m="http://schemas.openxmlformats.org/officeDocument/2006/math" xmlns:v="urn:schemas-microsoft-com:vml" xmlns:wp14="http://schemas.microsoft.com/office/word/2010/wordprocessingDrawing" xmlns:wp="http://schemas.openxmlformats.org/drawingml/2006/wordprocessingDrawing" xmlns:w10="urn:schemas-microsoft-com:office:word" xmlns:w="http://schemas.openxmlformats.org/wordprocessingml/2006/main" xmlns:w14="http://schemas.microsoft.com/office/word/2010/wordml" xmlns:w15="http://schemas.microsoft.com/office/word/2012/wordml" xmlns:w16cex="http://schemas.microsoft.com/office/word/2018/wordml/cex" xmlns:w16cid="http://schemas.microsoft.com/office/word/2016/wordml/cid" xmlns:w16="http://schemas.microsoft.com/office/word/2018/wordml" xmlns:w16sdtdh="http://schemas.microsoft.com/office/word/2020/wordml/sdtdatahash" xmlns:w16se="http://schemas.microsoft.com/office/word/2015/wordml/symex" xmlns:wpg="http://schemas.microsoft.com/office/word/2010/wordprocessingGroup" xmlns:wpi="http://schemas.microsoft.com/office/word/2010/wordprocessingInk" xmlns:wne="http://schemas.microsoft.com/office/word/2006/wordml" xmlns:wps="http://schemas.microsoft.com/office/word/2010/wordprocessingShape" mc:Ignorable="w14 w15 w16se w16cid w16 w16cex w16sdtdh wp14">
+<w:endnotes xmlns:wpc="http://schemas.microsoft.com/office/word/2010/wordprocessingCanvas" xmlns:cx="http://schemas.microsoft.com/office/drawing/2014/chartex" xmlns:cx1="http://schemas.microsoft.com/office/drawing/2015/9/8/chartex" xmlns:cx2="http://schemas.microsoft.com/office/drawing/2015/10/21/chartex" xmlns:cx3="http://schemas.microsoft.com/office/drawing/2016/5/9/chartex" xmlns:cx4="http://schemas.microsoft.com/office/drawing/2016/5/10/chartex" xmlns:cx5="http://schemas.microsoft.com/office/drawing/2016/5/11/chartex" xmlns:cx6="http://schemas.microsoft.com/office/drawing/2016/5/12/chartex" xmlns:cx7="http://schemas.microsoft.com/office/drawing/2016/5/13/chartex" xmlns:cx8="http://schemas.microsoft.com/office/drawing/2016/5/14/chartex" xmlns:mc="http://schemas.openxmlformats.org/markup-compatibility/2006" xmlns:aink="http://schemas.microsoft.com/office/drawing/2016/ink" xmlns:am3d="http://schemas.microsoft.com/office/drawing/2017/model3d" xmlns:o="urn:schemas-microsoft-com:office:office" xmlns:r="http://schemas.openxmlformats.org/officeDocument/2006/relationships" xmlns:m="http://schemas.openxmlformats.org/officeDocument/2006/math" xmlns:v="urn:schemas-microsoft-com:vml" xmlns:wp14="http://schemas.microsoft.com/office/word/2010/wordprocessingDrawing" xmlns:wp="http://schemas.openxmlformats.org/drawingml/2006/wordprocessingDrawing" xmlns:w10="urn:schemas-microsoft-com:office:word" xmlns:w="http://schemas.openxmlformats.org/wordprocessingml/2006/main" xmlns:w14="http://schemas.microsoft.com/office/word/2010/wordml" xmlns:w15="http://schemas.microsoft.com/office/word/2012/wordml" xmlns:w16cid="http://schemas.microsoft.com/office/word/2016/wordml/cid" xmlns:w16se="http://schemas.microsoft.com/office/word/2015/wordml/symex" xmlns:wpg="http://schemas.microsoft.com/office/word/2010/wordprocessingGroup" xmlns:wpi="http://schemas.microsoft.com/office/word/2010/wordprocessingInk" xmlns:wne="http://schemas.microsoft.com/office/word/2006/wordml" xmlns:wps="http://schemas.microsoft.com/office/word/2010/wordprocessingShape" mc:Ignorable="w14 w15 w16se w16cid wp14">
   <w:endnote w:type="separator" w:id="-1">
     <w:p>
       <w:pPr>
@@ -3566,7 +3876,7 @@
 </file>
 
 <file path=word/footer1.xml><?xml version="1.0" encoding="utf-8"?>
-<w:ftr xmlns:wpc="http://schemas.microsoft.com/office/word/2010/wordprocessingCanvas" xmlns:cx="http://schemas.microsoft.com/office/drawing/2014/chartex" xmlns:cx1="http://schemas.microsoft.com/office/drawing/2015/9/8/chartex" xmlns:cx2="http://schemas.microsoft.com/office/drawing/2015/10/21/chartex" xmlns:cx3="http://schemas.microsoft.com/office/drawing/2016/5/9/chartex" xmlns:cx4="http://schemas.microsoft.com/office/drawing/2016/5/10/chartex" xmlns:cx5="http://schemas.microsoft.com/office/drawing/2016/5/11/chartex" xmlns:cx6="http://schemas.microsoft.com/office/drawing/2016/5/12/chartex" xmlns:cx7="http://schemas.microsoft.com/office/drawing/2016/5/13/chartex" xmlns:cx8="http://schemas.microsoft.com/office/drawing/2016/5/14/chartex" xmlns:mc="http://schemas.openxmlformats.org/markup-compatibility/2006" xmlns:aink="http://schemas.microsoft.com/office/drawing/2016/ink" xmlns:am3d="http://schemas.microsoft.com/office/drawing/2017/model3d" xmlns:o="urn:schemas-microsoft-com:office:office" xmlns:r="http://schemas.openxmlformats.org/officeDocument/2006/relationships" xmlns:m="http://schemas.openxmlformats.org/officeDocument/2006/math" xmlns:v="urn:schemas-microsoft-com:vml" xmlns:wp14="http://schemas.microsoft.com/office/word/2010/wordprocessingDrawing" xmlns:wp="http://schemas.openxmlformats.org/drawingml/2006/wordprocessingDrawing" xmlns:w10="urn:schemas-microsoft-com:office:word" xmlns:w="http://schemas.openxmlformats.org/wordprocessingml/2006/main" xmlns:w14="http://schemas.microsoft.com/office/word/2010/wordml" xmlns:w15="http://schemas.microsoft.com/office/word/2012/wordml" xmlns:w16cex="http://schemas.microsoft.com/office/word/2018/wordml/cex" xmlns:w16cid="http://schemas.microsoft.com/office/word/2016/wordml/cid" xmlns:w16="http://schemas.microsoft.com/office/word/2018/wordml" xmlns:w16sdtdh="http://schemas.microsoft.com/office/word/2020/wordml/sdtdatahash" xmlns:w16se="http://schemas.microsoft.com/office/word/2015/wordml/symex" xmlns:wpg="http://schemas.microsoft.com/office/word/2010/wordprocessingGroup" xmlns:wpi="http://schemas.microsoft.com/office/word/2010/wordprocessingInk" xmlns:wne="http://schemas.microsoft.com/office/word/2006/wordml" xmlns:wps="http://schemas.microsoft.com/office/word/2010/wordprocessingShape" mc:Ignorable="w14 w15 w16se w16cid w16 w16cex w16sdtdh wp14">
+<w:ftr xmlns:wpc="http://schemas.microsoft.com/office/word/2010/wordprocessingCanvas" xmlns:cx="http://schemas.microsoft.com/office/drawing/2014/chartex" xmlns:cx1="http://schemas.microsoft.com/office/drawing/2015/9/8/chartex" xmlns:cx2="http://schemas.microsoft.com/office/drawing/2015/10/21/chartex" xmlns:cx3="http://schemas.microsoft.com/office/drawing/2016/5/9/chartex" xmlns:cx4="http://schemas.microsoft.com/office/drawing/2016/5/10/chartex" xmlns:cx5="http://schemas.microsoft.com/office/drawing/2016/5/11/chartex" xmlns:cx6="http://schemas.microsoft.com/office/drawing/2016/5/12/chartex" xmlns:cx7="http://schemas.microsoft.com/office/drawing/2016/5/13/chartex" xmlns:cx8="http://schemas.microsoft.com/office/drawing/2016/5/14/chartex" xmlns:mc="http://schemas.openxmlformats.org/markup-compatibility/2006" xmlns:aink="http://schemas.microsoft.com/office/drawing/2016/ink" xmlns:am3d="http://schemas.microsoft.com/office/drawing/2017/model3d" xmlns:o="urn:schemas-microsoft-com:office:office" xmlns:r="http://schemas.openxmlformats.org/officeDocument/2006/relationships" xmlns:m="http://schemas.openxmlformats.org/officeDocument/2006/math" xmlns:v="urn:schemas-microsoft-com:vml" xmlns:wp14="http://schemas.microsoft.com/office/word/2010/wordprocessingDrawing" xmlns:wp="http://schemas.openxmlformats.org/drawingml/2006/wordprocessingDrawing" xmlns:w10="urn:schemas-microsoft-com:office:word" xmlns:w="http://schemas.openxmlformats.org/wordprocessingml/2006/main" xmlns:w14="http://schemas.microsoft.com/office/word/2010/wordml" xmlns:w15="http://schemas.microsoft.com/office/word/2012/wordml" xmlns:w16cid="http://schemas.microsoft.com/office/word/2016/wordml/cid" xmlns:w16se="http://schemas.microsoft.com/office/word/2015/wordml/symex" xmlns:wpg="http://schemas.microsoft.com/office/word/2010/wordprocessingGroup" xmlns:wpi="http://schemas.microsoft.com/office/word/2010/wordprocessingInk" xmlns:wne="http://schemas.microsoft.com/office/word/2006/wordml" xmlns:wps="http://schemas.microsoft.com/office/word/2010/wordprocessingShape" mc:Ignorable="w14 w15 w16se w16cid wp14">
   <w:p>
     <w:pPr>
       <w:widowControl w:val="0"/>
@@ -3938,7 +4248,7 @@
 </file>
 
 <file path=word/footnotes.xml><?xml version="1.0" encoding="utf-8"?>
-<w:footnotes xmlns:wpc="http://schemas.microsoft.com/office/word/2010/wordprocessingCanvas" xmlns:cx="http://schemas.microsoft.com/office/drawing/2014/chartex" xmlns:cx1="http://schemas.microsoft.com/office/drawing/2015/9/8/chartex" xmlns:cx2="http://schemas.microsoft.com/office/drawing/2015/10/21/chartex" xmlns:cx3="http://schemas.microsoft.com/office/drawing/2016/5/9/chartex" xmlns:cx4="http://schemas.microsoft.com/office/drawing/2016/5/10/chartex" xmlns:cx5="http://schemas.microsoft.com/office/drawing/2016/5/11/chartex" xmlns:cx6="http://schemas.microsoft.com/office/drawing/2016/5/12/chartex" xmlns:cx7="http://schemas.microsoft.com/office/drawing/2016/5/13/chartex" xmlns:cx8="http://schemas.microsoft.com/office/drawing/2016/5/14/chartex" xmlns:mc="http://schemas.openxmlformats.org/markup-compatibility/2006" xmlns:aink="http://schemas.microsoft.com/office/drawing/2016/ink" xmlns:am3d="http://schemas.microsoft.com/office/drawing/2017/model3d" xmlns:o="urn:schemas-microsoft-com:office:office" xmlns:r="http://schemas.openxmlformats.org/officeDocument/2006/relationships" xmlns:m="http://schemas.openxmlformats.org/officeDocument/2006/math" xmlns:v="urn:schemas-microsoft-com:vml" xmlns:wp14="http://schemas.microsoft.com/office/word/2010/wordprocessingDrawing" xmlns:wp="http://schemas.openxmlformats.org/drawingml/2006/wordprocessingDrawing" xmlns:w10="urn:schemas-microsoft-com:office:word" xmlns:w="http://schemas.openxmlformats.org/wordprocessingml/2006/main" xmlns:w14="http://schemas.microsoft.com/office/word/2010/wordml" xmlns:w15="http://schemas.microsoft.com/office/word/2012/wordml" xmlns:w16cex="http://schemas.microsoft.com/office/word/2018/wordml/cex" xmlns:w16cid="http://schemas.microsoft.com/office/word/2016/wordml/cid" xmlns:w16="http://schemas.microsoft.com/office/word/2018/wordml" xmlns:w16sdtdh="http://schemas.microsoft.com/office/word/2020/wordml/sdtdatahash" xmlns:w16se="http://schemas.microsoft.com/office/word/2015/wordml/symex" xmlns:wpg="http://schemas.microsoft.com/office/word/2010/wordprocessingGroup" xmlns:wpi="http://schemas.microsoft.com/office/word/2010/wordprocessingInk" xmlns:wne="http://schemas.microsoft.com/office/word/2006/wordml" xmlns:wps="http://schemas.microsoft.com/office/word/2010/wordprocessingShape" mc:Ignorable="w14 w15 w16se w16cid w16 w16cex w16sdtdh wp14">
+<w:footnotes xmlns:wpc="http://schemas.microsoft.com/office/word/2010/wordprocessingCanvas" xmlns:cx="http://schemas.microsoft.com/office/drawing/2014/chartex" xmlns:cx1="http://schemas.microsoft.com/office/drawing/2015/9/8/chartex" xmlns:cx2="http://schemas.microsoft.com/office/drawing/2015/10/21/chartex" xmlns:cx3="http://schemas.microsoft.com/office/drawing/2016/5/9/chartex" xmlns:cx4="http://schemas.microsoft.com/office/drawing/2016/5/10/chartex" xmlns:cx5="http://schemas.microsoft.com/office/drawing/2016/5/11/chartex" xmlns:cx6="http://schemas.microsoft.com/office/drawing/2016/5/12/chartex" xmlns:cx7="http://schemas.microsoft.com/office/drawing/2016/5/13/chartex" xmlns:cx8="http://schemas.microsoft.com/office/drawing/2016/5/14/chartex" xmlns:mc="http://schemas.openxmlformats.org/markup-compatibility/2006" xmlns:aink="http://schemas.microsoft.com/office/drawing/2016/ink" xmlns:am3d="http://schemas.microsoft.com/office/drawing/2017/model3d" xmlns:o="urn:schemas-microsoft-com:office:office" xmlns:r="http://schemas.openxmlformats.org/officeDocument/2006/relationships" xmlns:m="http://schemas.openxmlformats.org/officeDocument/2006/math" xmlns:v="urn:schemas-microsoft-com:vml" xmlns:wp14="http://schemas.microsoft.com/office/word/2010/wordprocessingDrawing" xmlns:wp="http://schemas.openxmlformats.org/drawingml/2006/wordprocessingDrawing" xmlns:w10="urn:schemas-microsoft-com:office:word" xmlns:w="http://schemas.openxmlformats.org/wordprocessingml/2006/main" xmlns:w14="http://schemas.microsoft.com/office/word/2010/wordml" xmlns:w15="http://schemas.microsoft.com/office/word/2012/wordml" xmlns:w16cid="http://schemas.microsoft.com/office/word/2016/wordml/cid" xmlns:w16se="http://schemas.microsoft.com/office/word/2015/wordml/symex" xmlns:wpg="http://schemas.microsoft.com/office/word/2010/wordprocessingGroup" xmlns:wpi="http://schemas.microsoft.com/office/word/2010/wordprocessingInk" xmlns:wne="http://schemas.microsoft.com/office/word/2006/wordml" xmlns:wps="http://schemas.microsoft.com/office/word/2010/wordprocessingShape" mc:Ignorable="w14 w15 w16se w16cid wp14">
   <w:footnote w:type="separator" w:id="-1">
     <w:p>
       <w:pPr>
@@ -3970,7 +4280,7 @@
 </file>
 
 <file path=word/numbering.xml><?xml version="1.0" encoding="utf-8"?>
-<w:numbering xmlns:wpc="http://schemas.microsoft.com/office/word/2010/wordprocessingCanvas" xmlns:cx="http://schemas.microsoft.com/office/drawing/2014/chartex" xmlns:cx1="http://schemas.microsoft.com/office/drawing/2015/9/8/chartex" xmlns:cx2="http://schemas.microsoft.com/office/drawing/2015/10/21/chartex" xmlns:cx3="http://schemas.microsoft.com/office/drawing/2016/5/9/chartex" xmlns:cx4="http://schemas.microsoft.com/office/drawing/2016/5/10/chartex" xmlns:cx5="http://schemas.microsoft.com/office/drawing/2016/5/11/chartex" xmlns:cx6="http://schemas.microsoft.com/office/drawing/2016/5/12/chartex" xmlns:cx7="http://schemas.microsoft.com/office/drawing/2016/5/13/chartex" xmlns:cx8="http://schemas.microsoft.com/office/drawing/2016/5/14/chartex" xmlns:mc="http://schemas.openxmlformats.org/markup-compatibility/2006" xmlns:aink="http://schemas.microsoft.com/office/drawing/2016/ink" xmlns:am3d="http://schemas.microsoft.com/office/drawing/2017/model3d" xmlns:o="urn:schemas-microsoft-com:office:office" xmlns:r="http://schemas.openxmlformats.org/officeDocument/2006/relationships" xmlns:m="http://schemas.openxmlformats.org/officeDocument/2006/math" xmlns:v="urn:schemas-microsoft-com:vml" xmlns:wp14="http://schemas.microsoft.com/office/word/2010/wordprocessingDrawing" xmlns:wp="http://schemas.openxmlformats.org/drawingml/2006/wordprocessingDrawing" xmlns:w10="urn:schemas-microsoft-com:office:word" xmlns:w="http://schemas.openxmlformats.org/wordprocessingml/2006/main" xmlns:w14="http://schemas.microsoft.com/office/word/2010/wordml" xmlns:w15="http://schemas.microsoft.com/office/word/2012/wordml" xmlns:w16cex="http://schemas.microsoft.com/office/word/2018/wordml/cex" xmlns:w16cid="http://schemas.microsoft.com/office/word/2016/wordml/cid" xmlns:w16="http://schemas.microsoft.com/office/word/2018/wordml" xmlns:w16sdtdh="http://schemas.microsoft.com/office/word/2020/wordml/sdtdatahash" xmlns:w16se="http://schemas.microsoft.com/office/word/2015/wordml/symex" xmlns:wpg="http://schemas.microsoft.com/office/word/2010/wordprocessingGroup" xmlns:wpi="http://schemas.microsoft.com/office/word/2010/wordprocessingInk" xmlns:wne="http://schemas.microsoft.com/office/word/2006/wordml" xmlns:wps="http://schemas.microsoft.com/office/word/2010/wordprocessingShape" mc:Ignorable="w14 w15 w16se w16cid w16 w16cex w16sdtdh wp14">
+<w:numbering xmlns:wpc="http://schemas.microsoft.com/office/word/2010/wordprocessingCanvas" xmlns:cx="http://schemas.microsoft.com/office/drawing/2014/chartex" xmlns:cx1="http://schemas.microsoft.com/office/drawing/2015/9/8/chartex" xmlns:cx2="http://schemas.microsoft.com/office/drawing/2015/10/21/chartex" xmlns:cx3="http://schemas.microsoft.com/office/drawing/2016/5/9/chartex" xmlns:cx4="http://schemas.microsoft.com/office/drawing/2016/5/10/chartex" xmlns:cx5="http://schemas.microsoft.com/office/drawing/2016/5/11/chartex" xmlns:cx6="http://schemas.microsoft.com/office/drawing/2016/5/12/chartex" xmlns:cx7="http://schemas.microsoft.com/office/drawing/2016/5/13/chartex" xmlns:cx8="http://schemas.microsoft.com/office/drawing/2016/5/14/chartex" xmlns:mc="http://schemas.openxmlformats.org/markup-compatibility/2006" xmlns:aink="http://schemas.microsoft.com/office/drawing/2016/ink" xmlns:am3d="http://schemas.microsoft.com/office/drawing/2017/model3d" xmlns:o="urn:schemas-microsoft-com:office:office" xmlns:r="http://schemas.openxmlformats.org/officeDocument/2006/relationships" xmlns:m="http://schemas.openxmlformats.org/officeDocument/2006/math" xmlns:v="urn:schemas-microsoft-com:vml" xmlns:wp14="http://schemas.microsoft.com/office/word/2010/wordprocessingDrawing" xmlns:wp="http://schemas.openxmlformats.org/drawingml/2006/wordprocessingDrawing" xmlns:w10="urn:schemas-microsoft-com:office:word" xmlns:w="http://schemas.openxmlformats.org/wordprocessingml/2006/main" xmlns:w14="http://schemas.microsoft.com/office/word/2010/wordml" xmlns:w15="http://schemas.microsoft.com/office/word/2012/wordml" xmlns:w16cid="http://schemas.microsoft.com/office/word/2016/wordml/cid" xmlns:w16se="http://schemas.microsoft.com/office/word/2015/wordml/symex" xmlns:wpg="http://schemas.microsoft.com/office/word/2010/wordprocessingGroup" xmlns:wpi="http://schemas.microsoft.com/office/word/2010/wordprocessingInk" xmlns:wne="http://schemas.microsoft.com/office/word/2006/wordml" xmlns:wps="http://schemas.microsoft.com/office/word/2010/wordprocessingShape" mc:Ignorable="w14 w15 w16se w16cid wp14">
   <w:numPicBullet w:numPicBulletId="0">
     <w:pict>
       <v:shapetype id="_x0000_t75" coordsize="21600,21600" o:spt="75" o:preferrelative="t" path="m@4@5l@4@11@9@11@9@5xe" filled="f" stroked="f">
@@ -3992,28 +4302,28 @@
         <v:path o:extrusionok="f" gradientshapeok="t" o:connecttype="rect"/>
         <o:lock v:ext="edit" aspectratio="t"/>
       </v:shapetype>
-      <v:shape id="_x0000_i1114" type="#_x0000_t75" alt="Pencil Svg Png Icon Free Download (#376363 ..." style="width:693pt;height:735pt;visibility:visible;mso-wrap-style:square" o:bullet="t">
+      <v:shape id="_x0000_i1030" type="#_x0000_t75" alt="Pencil Svg Png Icon Free Download (#376363 ..." style="width:693pt;height:735pt;visibility:visible;mso-wrap-style:square" o:bullet="t">
         <v:imagedata r:id="rId1" o:title="Pencil Svg Png Icon Free Download (#376363 "/>
       </v:shape>
     </w:pict>
   </w:numPicBullet>
   <w:numPicBullet w:numPicBulletId="1">
     <w:pict>
-      <v:shape id="_x0000_i1115" type="#_x0000_t75" alt="Eye Icon - Free Download at Icons8" style="width:1200pt;height:1200pt;visibility:visible;mso-wrap-style:square" o:bullet="t">
+      <v:shape id="_x0000_i1031" type="#_x0000_t75" alt="Eye Icon - Free Download at Icons8" style="width:1200pt;height:1200pt;visibility:visible;mso-wrap-style:square" o:bullet="t">
         <v:imagedata r:id="rId2" o:title="Eye Icon - Free Download at Icons8"/>
       </v:shape>
     </w:pict>
   </w:numPicBullet>
   <w:numPicBullet w:numPicBulletId="2">
     <w:pict>
-      <v:shape id="_x0000_i1116" type="#_x0000_t75" alt="Download from cloud" style="width:36pt;height:36pt;visibility:visible;mso-wrap-style:square" o:bullet="t">
+      <v:shape id="_x0000_i1032" type="#_x0000_t75" alt="Download from cloud" style="width:36pt;height:36pt;visibility:visible;mso-wrap-style:square" o:bullet="t">
         <v:imagedata r:id="rId3" o:title="Download from cloud"/>
       </v:shape>
     </w:pict>
   </w:numPicBullet>
   <w:numPicBullet w:numPicBulletId="3">
     <w:pict>
-      <v:shape id="_x0000_i1117" type="#_x0000_t75" style="width:169pt;height:169pt;visibility:visible;mso-wrap-style:square" o:bullet="t">
+      <v:shape id="_x0000_i1033" type="#_x0000_t75" style="width:168.75pt;height:168.75pt;visibility:visible;mso-wrap-style:square" o:bullet="t">
         <v:imagedata r:id="rId4" o:title="6867D38F"/>
       </v:shape>
     </w:pict>
@@ -5906,7 +6216,7 @@
 </file>
 
 <file path=word/styles.xml><?xml version="1.0" encoding="utf-8"?>
-<w:styles xmlns:mc="http://schemas.openxmlformats.org/markup-compatibility/2006" xmlns:r="http://schemas.openxmlformats.org/officeDocument/2006/relationships" xmlns:w="http://schemas.openxmlformats.org/wordprocessingml/2006/main" xmlns:w14="http://schemas.microsoft.com/office/word/2010/wordml" xmlns:w15="http://schemas.microsoft.com/office/word/2012/wordml" xmlns:w16cex="http://schemas.microsoft.com/office/word/2018/wordml/cex" xmlns:w16cid="http://schemas.microsoft.com/office/word/2016/wordml/cid" xmlns:w16="http://schemas.microsoft.com/office/word/2018/wordml" xmlns:w16sdtdh="http://schemas.microsoft.com/office/word/2020/wordml/sdtdatahash" xmlns:w16se="http://schemas.microsoft.com/office/word/2015/wordml/symex" mc:Ignorable="w14 w15 w16se w16cid w16 w16cex w16sdtdh">
+<w:styles xmlns:mc="http://schemas.openxmlformats.org/markup-compatibility/2006" xmlns:r="http://schemas.openxmlformats.org/officeDocument/2006/relationships" xmlns:w="http://schemas.openxmlformats.org/wordprocessingml/2006/main" xmlns:w14="http://schemas.microsoft.com/office/word/2010/wordml" xmlns:w15="http://schemas.microsoft.com/office/word/2012/wordml" xmlns:w16cid="http://schemas.microsoft.com/office/word/2016/wordml/cid" xmlns:w16se="http://schemas.microsoft.com/office/word/2015/wordml/symex" mc:Ignorable="w14 w15 w16se w16cid">
   <w:docDefaults>
     <w:rPrDefault>
       <w:rPr>
@@ -5922,7 +6232,7 @@
       </w:pPr>
     </w:pPrDefault>
   </w:docDefaults>
-  <w:latentStyles w:defLockedState="0" w:defUIPriority="99" w:defSemiHidden="0" w:defUnhideWhenUsed="0" w:defQFormat="0" w:count="376">
+  <w:latentStyles w:defLockedState="0" w:defUIPriority="99" w:defSemiHidden="0" w:defUnhideWhenUsed="0" w:defQFormat="0" w:count="375">
     <w:lsdException w:name="Normal" w:uiPriority="0" w:qFormat="1"/>
     <w:lsdException w:name="heading 1" w:uiPriority="9" w:qFormat="1"/>
     <w:lsdException w:name="heading 2" w:semiHidden="1" w:uiPriority="9" w:unhideWhenUsed="1" w:qFormat="1"/>
@@ -6298,7 +6608,6 @@
     <w:lsdException w:name="Smart Hyperlink" w:semiHidden="1" w:unhideWhenUsed="1"/>
     <w:lsdException w:name="Hashtag" w:semiHidden="1" w:unhideWhenUsed="1"/>
     <w:lsdException w:name="Unresolved Mention" w:semiHidden="1" w:unhideWhenUsed="1"/>
-    <w:lsdException w:name="Smart Link" w:semiHidden="1" w:unhideWhenUsed="1"/>
   </w:latentStyles>
   <w:style w:type="paragraph" w:default="1" w:styleId="Normal">
     <w:name w:val="Normal"/>
@@ -7007,12 +7316,6 @@
 </file>
 
 <file path=customXml/item1.xml><?xml version="1.0" encoding="utf-8"?>
-<p:properties xmlns:p="http://schemas.microsoft.com/office/2006/metadata/properties" xmlns:xsi="http://www.w3.org/2001/XMLSchema-instance" xmlns:pc="http://schemas.microsoft.com/office/infopath/2007/PartnerControls">
-  <documentManagement/>
-</p:properties>
-</file>
-
-<file path=customXml/item2.xml><?xml version="1.0" encoding="utf-8"?>
 <ct:contentTypeSchema xmlns:ct="http://schemas.microsoft.com/office/2006/metadata/contentType" xmlns:ma="http://schemas.microsoft.com/office/2006/metadata/properties/metaAttributes" ct:_="" ma:_="" ma:contentTypeName="Document" ma:contentTypeID="0x010100ABA223F759147049B9D8A25DED07DD24" ma:contentTypeVersion="14" ma:contentTypeDescription="Create a new document." ma:contentTypeScope="" ma:versionID="754cccfe17833f4d06e0267dc9c12ab7">
   <xsd:schema xmlns:xsd="http://www.w3.org/2001/XMLSchema" xmlns:xs="http://www.w3.org/2001/XMLSchema" xmlns:p="http://schemas.microsoft.com/office/2006/metadata/properties" xmlns:ns3="cc9255bc-4d99-4f42-bba5-857cbcc6e725" xmlns:ns4="fc2bff61-6a31-4c51-9f32-b9bba46405e5" targetNamespace="http://schemas.microsoft.com/office/2006/metadata/properties" ma:root="true" ma:fieldsID="e32414dc8724dfdc561355c14801bc84" ns3:_="" ns4:_="">
     <xsd:import namespace="cc9255bc-4d99-4f42-bba5-857cbcc6e725"/>
@@ -7241,6 +7544,12 @@
 </ct:contentTypeSchema>
 </file>
 
+<file path=customXml/item2.xml><?xml version="1.0" encoding="utf-8"?>
+<p:properties xmlns:p="http://schemas.microsoft.com/office/2006/metadata/properties" xmlns:xsi="http://www.w3.org/2001/XMLSchema-instance" xmlns:pc="http://schemas.microsoft.com/office/infopath/2007/PartnerControls">
+  <documentManagement/>
+</p:properties>
+</file>
+
 <file path=customXml/item3.xml><?xml version="1.0" encoding="utf-8"?>
 <?mso-contentType ?>
 <FormTemplates xmlns="http://schemas.microsoft.com/sharepoint/v3/contenttype/forms">
@@ -7251,15 +7560,6 @@
 </file>
 
 <file path=customXml/itemProps1.xml><?xml version="1.0" encoding="utf-8"?>
-<ds:datastoreItem xmlns:ds="http://schemas.openxmlformats.org/officeDocument/2006/customXml" ds:itemID="{1A5F5AF1-B05B-4704-B970-F66948F444EC}">
-  <ds:schemaRefs>
-    <ds:schemaRef ds:uri="http://schemas.microsoft.com/office/2006/metadata/properties"/>
-    <ds:schemaRef ds:uri="http://schemas.microsoft.com/office/infopath/2007/PartnerControls"/>
-  </ds:schemaRefs>
-</ds:datastoreItem>
-</file>
-
-<file path=customXml/itemProps2.xml><?xml version="1.0" encoding="utf-8"?>
 <ds:datastoreItem xmlns:ds="http://schemas.openxmlformats.org/officeDocument/2006/customXml" ds:itemID="{DDA83A75-2CCD-4D1B-9315-5B4B38A21415}">
   <ds:schemaRefs>
     <ds:schemaRef ds:uri="http://schemas.microsoft.com/office/2006/metadata/contentType"/>
@@ -7278,6 +7578,15 @@
 </ds:datastoreItem>
 </file>
 
+<file path=customXml/itemProps2.xml><?xml version="1.0" encoding="utf-8"?>
+<ds:datastoreItem xmlns:ds="http://schemas.openxmlformats.org/officeDocument/2006/customXml" ds:itemID="{1A5F5AF1-B05B-4704-B970-F66948F444EC}">
+  <ds:schemaRefs>
+    <ds:schemaRef ds:uri="http://schemas.microsoft.com/office/2006/metadata/properties"/>
+    <ds:schemaRef ds:uri="http://schemas.microsoft.com/office/infopath/2007/PartnerControls"/>
+  </ds:schemaRefs>
+</ds:datastoreItem>
+</file>
+
 <file path=customXml/itemProps3.xml><?xml version="1.0" encoding="utf-8"?>
 <ds:datastoreItem xmlns:ds="http://schemas.openxmlformats.org/officeDocument/2006/customXml" ds:itemID="{7BFD71E4-33D5-445D-9CFC-21F1C7989C0E}">
   <ds:schemaRefs>

</xml_diff>

<commit_message>
Remove JS Challenge #9
</commit_message>
<xml_diff>
--- a/docpac_feb11/docpac_feb11.docx
+++ b/docpac_feb11/docpac_feb11.docx
@@ -397,92 +397,6 @@
       <w:proofErr w:type="spellEnd"/>
       <w:r>
         <w:t xml:space="preserve"> Web Interface (pg. 2)</w:t>
-      </w:r>
-    </w:p>
-    <w:p>
-      <w:pPr>
-        <w:numPr>
-          <w:ilvl w:val="0"/>
-          <w:numId w:val="1"/>
-        </w:numPr>
-        <w:pBdr>
-          <w:top w:val="nil"/>
-          <w:left w:val="nil"/>
-          <w:bottom w:val="nil"/>
-          <w:right w:val="nil"/>
-          <w:between w:val="nil"/>
-        </w:pBdr>
-        <w:spacing w:after="0"/>
-      </w:pPr>
-      <w:r>
-        <w:rPr>
-          <w:noProof/>
-        </w:rPr>
-        <w:drawing>
-          <wp:inline distT="0" distB="0" distL="0" distR="0" wp14:anchorId="77DEEC91" wp14:editId="3E267980">
-            <wp:extent cx="133350" cy="133350"/>
-            <wp:effectExtent l="0" t="0" r="0" b="0"/>
-            <wp:docPr id="1" name="Picture 1" descr="C:\Users\csmith\AppData\Local\Microsoft\Windows\INetCache\Content.MSO\6867D38F.tmp"/>
-            <wp:cNvGraphicFramePr>
-              <a:graphicFrameLocks xmlns:a="http://schemas.openxmlformats.org/drawingml/2006/main" noChangeAspect="1"/>
-            </wp:cNvGraphicFramePr>
-            <a:graphic xmlns:a="http://schemas.openxmlformats.org/drawingml/2006/main">
-              <a:graphicData uri="http://schemas.openxmlformats.org/drawingml/2006/picture">
-                <pic:pic xmlns:pic="http://schemas.openxmlformats.org/drawingml/2006/picture">
-                  <pic:nvPicPr>
-                    <pic:cNvPr id="0" name="image4.png" descr="C:\Users\csmith\AppData\Local\Microsoft\Windows\INetCache\Content.MSO\6867D38F.tmp"/>
-                    <pic:cNvPicPr>
-                      <a:picLocks noChangeAspect="1" noChangeArrowheads="1"/>
-                    </pic:cNvPicPr>
-                  </pic:nvPicPr>
-                  <pic:blipFill>
-                    <a:blip r:embed="rId10" cstate="print">
-                      <a:extLst>
-                        <a:ext uri="{28A0092B-C50C-407E-A947-70E740481C1C}">
-                          <a14:useLocalDpi xmlns:a14="http://schemas.microsoft.com/office/drawing/2010/main" val="0"/>
-                        </a:ext>
-                      </a:extLst>
-                    </a:blip>
-                    <a:srcRect/>
-                    <a:stretch>
-                      <a:fillRect/>
-                    </a:stretch>
-                  </pic:blipFill>
-                  <pic:spPr bwMode="auto">
-                    <a:xfrm>
-                      <a:off x="0" y="0"/>
-                      <a:ext cx="133350" cy="133350"/>
-                    </a:xfrm>
-                    <a:prstGeom prst="rect">
-                      <a:avLst/>
-                    </a:prstGeom>
-                    <a:noFill/>
-                    <a:ln>
-                      <a:noFill/>
-                    </a:ln>
-                  </pic:spPr>
-                </pic:pic>
-              </a:graphicData>
-            </a:graphic>
-          </wp:inline>
-        </w:drawing>
-      </w:r>
-      <w:r>
-        <w:t xml:space="preserve"> </w:t>
-      </w:r>
-      <w:r>
-        <w:t xml:space="preserve">Pairs: </w:t>
-      </w:r>
-      <w:proofErr w:type="spellStart"/>
-      <w:r>
-        <w:t>Javascript</w:t>
-      </w:r>
-      <w:proofErr w:type="spellEnd"/>
-      <w:r>
-        <w:t xml:space="preserve"> Challenge #</w:t>
-      </w:r>
-      <w:r>
-        <w:t>9</w:t>
       </w:r>
     </w:p>
     <w:p>
@@ -714,91 +628,6 @@
       <w:r>
         <w:t xml:space="preserve"> Web Interface (pg. 2)</w:t>
       </w:r>
-    </w:p>
-    <w:p>
-      <w:pPr>
-        <w:numPr>
-          <w:ilvl w:val="0"/>
-          <w:numId w:val="1"/>
-        </w:numPr>
-        <w:pBdr>
-          <w:top w:val="nil"/>
-          <w:left w:val="nil"/>
-          <w:bottom w:val="nil"/>
-          <w:right w:val="nil"/>
-          <w:between w:val="nil"/>
-        </w:pBdr>
-        <w:spacing w:after="0"/>
-      </w:pPr>
-      <w:r>
-        <w:rPr>
-          <w:noProof/>
-        </w:rPr>
-        <w:drawing>
-          <wp:inline distT="0" distB="0" distL="0" distR="0" wp14:anchorId="100E8BC9" wp14:editId="1915479C">
-            <wp:extent cx="133350" cy="133350"/>
-            <wp:effectExtent l="0" t="0" r="0" b="0"/>
-            <wp:docPr id="7" name="Picture 7" descr="C:\Users\csmith\AppData\Local\Microsoft\Windows\INetCache\Content.MSO\6867D38F.tmp"/>
-            <wp:cNvGraphicFramePr>
-              <a:graphicFrameLocks xmlns:a="http://schemas.openxmlformats.org/drawingml/2006/main" noChangeAspect="1"/>
-            </wp:cNvGraphicFramePr>
-            <a:graphic xmlns:a="http://schemas.openxmlformats.org/drawingml/2006/main">
-              <a:graphicData uri="http://schemas.openxmlformats.org/drawingml/2006/picture">
-                <pic:pic xmlns:pic="http://schemas.openxmlformats.org/drawingml/2006/picture">
-                  <pic:nvPicPr>
-                    <pic:cNvPr id="0" name="image4.png" descr="C:\Users\csmith\AppData\Local\Microsoft\Windows\INetCache\Content.MSO\6867D38F.tmp"/>
-                    <pic:cNvPicPr>
-                      <a:picLocks noChangeAspect="1" noChangeArrowheads="1"/>
-                    </pic:cNvPicPr>
-                  </pic:nvPicPr>
-                  <pic:blipFill>
-                    <a:blip r:embed="rId10" cstate="print">
-                      <a:extLst>
-                        <a:ext uri="{28A0092B-C50C-407E-A947-70E740481C1C}">
-                          <a14:useLocalDpi xmlns:a14="http://schemas.microsoft.com/office/drawing/2010/main" val="0"/>
-                        </a:ext>
-                      </a:extLst>
-                    </a:blip>
-                    <a:srcRect/>
-                    <a:stretch>
-                      <a:fillRect/>
-                    </a:stretch>
-                  </pic:blipFill>
-                  <pic:spPr bwMode="auto">
-                    <a:xfrm>
-                      <a:off x="0" y="0"/>
-                      <a:ext cx="133350" cy="133350"/>
-                    </a:xfrm>
-                    <a:prstGeom prst="rect">
-                      <a:avLst/>
-                    </a:prstGeom>
-                    <a:noFill/>
-                    <a:ln>
-                      <a:noFill/>
-                    </a:ln>
-                  </pic:spPr>
-                </pic:pic>
-              </a:graphicData>
-            </a:graphic>
-          </wp:inline>
-        </w:drawing>
-      </w:r>
-      <w:r>
-        <w:t xml:space="preserve"> Pairs: </w:t>
-      </w:r>
-      <w:proofErr w:type="spellStart"/>
-      <w:r>
-        <w:t>Javascript</w:t>
-      </w:r>
-      <w:proofErr w:type="spellEnd"/>
-      <w:r>
-        <w:t xml:space="preserve"> Challenge #</w:t>
-      </w:r>
-      <w:r>
-        <w:t>9</w:t>
-      </w:r>
-      <w:bookmarkStart w:id="0" w:name="_GoBack"/>
-      <w:bookmarkEnd w:id="0"/>
     </w:p>
     <w:p>
       <w:pPr>
@@ -2700,7 +2529,7 @@
                 <v:shape id="_x0000_s1037" type="#_x0000_t75" style="position:absolute;margin-left:1.6pt;margin-top:3pt;width:57pt;height:219.75pt;z-index:251661312;mso-position-horizontal-relative:text;mso-position-vertical-relative:text;mso-width-relative:page;mso-height-relative:page">
                   <v:imagedata r:id="rId13" o:title=""/>
                 </v:shape>
-                <o:OLEObject Type="Embed" ProgID="PBrush" ShapeID="_x0000_s1037" DrawAspect="Content" ObjectID="_1705749922" r:id="rId14"/>
+                <o:OLEObject Type="Embed" ProgID="PBrush" ShapeID="_x0000_s1037" DrawAspect="Content" ObjectID="_1706022761" r:id="rId14"/>
               </w:object>
             </w:r>
           </w:p>
@@ -3472,200 +3301,6 @@
           <w:tbl>
             <w:tblPr>
               <w:tblStyle w:val="TableGrid"/>
-              <w:tblW w:w="0" w:type="auto"/>
-              <w:tblLook w:val="04A0" w:firstRow="1" w:lastRow="0" w:firstColumn="1" w:lastColumn="0" w:noHBand="0" w:noVBand="1"/>
-            </w:tblPr>
-            <w:tblGrid>
-              <w:gridCol w:w="443"/>
-              <w:gridCol w:w="390"/>
-              <w:gridCol w:w="3616"/>
-            </w:tblGrid>
-            <w:tr>
-              <w:tc>
-                <w:tcPr>
-                  <w:tcW w:w="443" w:type="dxa"/>
-                  <w:shd w:val="clear" w:color="auto" w:fill="BFBFBF" w:themeFill="background1" w:themeFillShade="BF"/>
-                </w:tcPr>
-                <w:p/>
-              </w:tc>
-              <w:tc>
-                <w:tcPr>
-                  <w:tcW w:w="390" w:type="dxa"/>
-                  <w:shd w:val="clear" w:color="auto" w:fill="BFBFBF" w:themeFill="background1" w:themeFillShade="BF"/>
-                </w:tcPr>
-                <w:p/>
-              </w:tc>
-              <w:tc>
-                <w:tcPr>
-                  <w:tcW w:w="3616" w:type="dxa"/>
-                  <w:shd w:val="clear" w:color="auto" w:fill="BFBFBF" w:themeFill="background1" w:themeFillShade="BF"/>
-                </w:tcPr>
-                <w:p>
-                  <w:r>
-                    <w:t>JavaScript Challenge #</w:t>
-                  </w:r>
-                  <w:r>
-                    <w:t>9</w:t>
-                  </w:r>
-                </w:p>
-              </w:tc>
-            </w:tr>
-            <w:tr>
-              <w:tc>
-                <w:tcPr>
-                  <w:tcW w:w="443" w:type="dxa"/>
-                </w:tcPr>
-                <w:p>
-                  <w:r>
-                    <w:rPr>
-                      <w:rFonts w:asciiTheme="minorHAnsi" w:hAnsiTheme="minorHAnsi" w:cstheme="minorHAnsi"/>
-                      <w:noProof/>
-                    </w:rPr>
-                    <w:sym w:font="Wingdings" w:char="F071"/>
-                  </w:r>
-                </w:p>
-              </w:tc>
-              <w:tc>
-                <w:tcPr>
-                  <w:tcW w:w="390" w:type="dxa"/>
-                </w:tcPr>
-                <w:p>
-                  <w:r>
-                    <w:t>S</w:t>
-                  </w:r>
-                </w:p>
-              </w:tc>
-              <w:tc>
-                <w:tcPr>
-                  <w:tcW w:w="3616" w:type="dxa"/>
-                </w:tcPr>
-                <w:p>
-                  <w:r>
-                    <w:t>“Elegant” Solution</w:t>
-                  </w:r>
-                </w:p>
-              </w:tc>
-            </w:tr>
-            <w:tr>
-              <w:tc>
-                <w:tcPr>
-                  <w:tcW w:w="443" w:type="dxa"/>
-                </w:tcPr>
-                <w:p>
-                  <w:r>
-                    <w:rPr>
-                      <w:rFonts w:asciiTheme="minorHAnsi" w:hAnsiTheme="minorHAnsi" w:cstheme="minorHAnsi"/>
-                      <w:noProof/>
-                    </w:rPr>
-                    <w:sym w:font="Wingdings" w:char="F071"/>
-                  </w:r>
-                </w:p>
-              </w:tc>
-              <w:tc>
-                <w:tcPr>
-                  <w:tcW w:w="390" w:type="dxa"/>
-                </w:tcPr>
-                <w:p>
-                  <w:r>
-                    <w:t>A</w:t>
-                  </w:r>
-                </w:p>
-              </w:tc>
-              <w:tc>
-                <w:tcPr>
-                  <w:tcW w:w="3616" w:type="dxa"/>
-                </w:tcPr>
-                <w:p>
-                  <w:r>
-                    <w:t>Complete</w:t>
-                  </w:r>
-                </w:p>
-              </w:tc>
-            </w:tr>
-            <w:tr>
-              <w:tc>
-                <w:tcPr>
-                  <w:tcW w:w="443" w:type="dxa"/>
-                </w:tcPr>
-                <w:p>
-                  <w:r>
-                    <w:rPr>
-                      <w:rFonts w:asciiTheme="minorHAnsi" w:hAnsiTheme="minorHAnsi" w:cstheme="minorHAnsi"/>
-                      <w:noProof/>
-                    </w:rPr>
-                    <w:sym w:font="Wingdings" w:char="F071"/>
-                  </w:r>
-                </w:p>
-              </w:tc>
-              <w:tc>
-                <w:tcPr>
-                  <w:tcW w:w="390" w:type="dxa"/>
-                </w:tcPr>
-                <w:p>
-                  <w:r>
-                    <w:t>C</w:t>
-                  </w:r>
-                </w:p>
-              </w:tc>
-              <w:tc>
-                <w:tcPr>
-                  <w:tcW w:w="3616" w:type="dxa"/>
-                </w:tcPr>
-                <w:p>
-                  <w:r>
-                    <w:t>Errors</w:t>
-                  </w:r>
-                </w:p>
-              </w:tc>
-            </w:tr>
-            <w:tr>
-              <w:tc>
-                <w:tcPr>
-                  <w:tcW w:w="443" w:type="dxa"/>
-                </w:tcPr>
-                <w:p>
-                  <w:r>
-                    <w:rPr>
-                      <w:rFonts w:asciiTheme="minorHAnsi" w:hAnsiTheme="minorHAnsi" w:cstheme="minorHAnsi"/>
-                      <w:noProof/>
-                    </w:rPr>
-                    <w:sym w:font="Wingdings" w:char="F071"/>
-                  </w:r>
-                </w:p>
-              </w:tc>
-              <w:tc>
-                <w:tcPr>
-                  <w:tcW w:w="390" w:type="dxa"/>
-                </w:tcPr>
-                <w:p>
-                  <w:r>
-                    <w:t>F</w:t>
-                  </w:r>
-                </w:p>
-              </w:tc>
-              <w:tc>
-                <w:tcPr>
-                  <w:tcW w:w="3616" w:type="dxa"/>
-                </w:tcPr>
-                <w:p>
-                  <w:r>
-                    <w:t>Incomplete</w:t>
-                  </w:r>
-                </w:p>
-              </w:tc>
-            </w:tr>
-          </w:tbl>
-          <w:p/>
-        </w:tc>
-      </w:tr>
-      <w:tr>
-        <w:tc>
-          <w:tcPr>
-            <w:tcW w:w="4675" w:type="dxa"/>
-          </w:tcPr>
-          <w:tbl>
-            <w:tblPr>
-              <w:tblStyle w:val="TableGrid"/>
               <w:tblpPr w:leftFromText="180" w:rightFromText="180" w:vertAnchor="text" w:horzAnchor="margin" w:tblpY="77"/>
               <w:tblOverlap w:val="never"/>
               <w:tblW w:w="0" w:type="auto"/>
@@ -3817,6 +3452,17 @@
               </w:tc>
             </w:tr>
           </w:tbl>
+          <w:p>
+            <w:bookmarkStart w:id="0" w:name="_GoBack"/>
+            <w:bookmarkEnd w:id="0"/>
+          </w:p>
+        </w:tc>
+      </w:tr>
+      <w:tr>
+        <w:tc>
+          <w:tcPr>
+            <w:tcW w:w="4675" w:type="dxa"/>
+          </w:tcPr>
           <w:p/>
         </w:tc>
         <w:tc>
@@ -4302,28 +3948,28 @@
         <v:path o:extrusionok="f" gradientshapeok="t" o:connecttype="rect"/>
         <o:lock v:ext="edit" aspectratio="t"/>
       </v:shapetype>
-      <v:shape id="_x0000_i1030" type="#_x0000_t75" alt="Pencil Svg Png Icon Free Download (#376363 ..." style="width:693pt;height:735pt;visibility:visible;mso-wrap-style:square" o:bullet="t">
+      <v:shape id="_x0000_i1026" type="#_x0000_t75" alt="Pencil Svg Png Icon Free Download (#376363 ..." style="width:693pt;height:735pt;visibility:visible;mso-wrap-style:square" o:bullet="t">
         <v:imagedata r:id="rId1" o:title="Pencil Svg Png Icon Free Download (#376363 "/>
       </v:shape>
     </w:pict>
   </w:numPicBullet>
   <w:numPicBullet w:numPicBulletId="1">
     <w:pict>
-      <v:shape id="_x0000_i1031" type="#_x0000_t75" alt="Eye Icon - Free Download at Icons8" style="width:1200pt;height:1200pt;visibility:visible;mso-wrap-style:square" o:bullet="t">
+      <v:shape id="_x0000_i1027" type="#_x0000_t75" alt="Eye Icon - Free Download at Icons8" style="width:1200pt;height:1200pt;visibility:visible;mso-wrap-style:square" o:bullet="t">
         <v:imagedata r:id="rId2" o:title="Eye Icon - Free Download at Icons8"/>
       </v:shape>
     </w:pict>
   </w:numPicBullet>
   <w:numPicBullet w:numPicBulletId="2">
     <w:pict>
-      <v:shape id="_x0000_i1032" type="#_x0000_t75" alt="Download from cloud" style="width:36pt;height:36pt;visibility:visible;mso-wrap-style:square" o:bullet="t">
+      <v:shape id="_x0000_i1028" type="#_x0000_t75" alt="Download from cloud" style="width:36pt;height:36pt;visibility:visible;mso-wrap-style:square" o:bullet="t">
         <v:imagedata r:id="rId3" o:title="Download from cloud"/>
       </v:shape>
     </w:pict>
   </w:numPicBullet>
   <w:numPicBullet w:numPicBulletId="3">
     <w:pict>
-      <v:shape id="_x0000_i1033" type="#_x0000_t75" style="width:168.75pt;height:168.75pt;visibility:visible;mso-wrap-style:square" o:bullet="t">
+      <v:shape id="_x0000_i1029" type="#_x0000_t75" style="width:168.75pt;height:168.75pt;visibility:visible;mso-wrap-style:square" o:bullet="t">
         <v:imagedata r:id="rId4" o:title="6867D38F"/>
       </v:shape>
     </w:pict>
@@ -7316,6 +6962,21 @@
 </file>
 
 <file path=customXml/item1.xml><?xml version="1.0" encoding="utf-8"?>
+<?mso-contentType ?>
+<FormTemplates xmlns="http://schemas.microsoft.com/sharepoint/v3/contenttype/forms">
+  <Display>DocumentLibraryForm</Display>
+  <Edit>DocumentLibraryForm</Edit>
+  <New>DocumentLibraryForm</New>
+</FormTemplates>
+</file>
+
+<file path=customXml/item2.xml><?xml version="1.0" encoding="utf-8"?>
+<p:properties xmlns:p="http://schemas.microsoft.com/office/2006/metadata/properties" xmlns:xsi="http://www.w3.org/2001/XMLSchema-instance" xmlns:pc="http://schemas.microsoft.com/office/infopath/2007/PartnerControls">
+  <documentManagement/>
+</p:properties>
+</file>
+
+<file path=customXml/item3.xml><?xml version="1.0" encoding="utf-8"?>
 <ct:contentTypeSchema xmlns:ct="http://schemas.microsoft.com/office/2006/metadata/contentType" xmlns:ma="http://schemas.microsoft.com/office/2006/metadata/properties/metaAttributes" ct:_="" ma:_="" ma:contentTypeName="Document" ma:contentTypeID="0x010100ABA223F759147049B9D8A25DED07DD24" ma:contentTypeVersion="14" ma:contentTypeDescription="Create a new document." ma:contentTypeScope="" ma:versionID="754cccfe17833f4d06e0267dc9c12ab7">
   <xsd:schema xmlns:xsd="http://www.w3.org/2001/XMLSchema" xmlns:xs="http://www.w3.org/2001/XMLSchema" xmlns:p="http://schemas.microsoft.com/office/2006/metadata/properties" xmlns:ns3="cc9255bc-4d99-4f42-bba5-857cbcc6e725" xmlns:ns4="fc2bff61-6a31-4c51-9f32-b9bba46405e5" targetNamespace="http://schemas.microsoft.com/office/2006/metadata/properties" ma:root="true" ma:fieldsID="e32414dc8724dfdc561355c14801bc84" ns3:_="" ns4:_="">
     <xsd:import namespace="cc9255bc-4d99-4f42-bba5-857cbcc6e725"/>
@@ -7544,22 +7205,32 @@
 </ct:contentTypeSchema>
 </file>
 
-<file path=customXml/item2.xml><?xml version="1.0" encoding="utf-8"?>
-<p:properties xmlns:p="http://schemas.microsoft.com/office/2006/metadata/properties" xmlns:xsi="http://www.w3.org/2001/XMLSchema-instance" xmlns:pc="http://schemas.microsoft.com/office/infopath/2007/PartnerControls">
-  <documentManagement/>
-</p:properties>
+<file path=customXml/itemProps1.xml><?xml version="1.0" encoding="utf-8"?>
+<ds:datastoreItem xmlns:ds="http://schemas.openxmlformats.org/officeDocument/2006/customXml" ds:itemID="{7BFD71E4-33D5-445D-9CFC-21F1C7989C0E}">
+  <ds:schemaRefs>
+    <ds:schemaRef ds:uri="http://schemas.microsoft.com/sharepoint/v3/contenttype/forms"/>
+  </ds:schemaRefs>
+</ds:datastoreItem>
 </file>
 
-<file path=customXml/item3.xml><?xml version="1.0" encoding="utf-8"?>
-<?mso-contentType ?>
-<FormTemplates xmlns="http://schemas.microsoft.com/sharepoint/v3/contenttype/forms">
-  <Display>DocumentLibraryForm</Display>
-  <Edit>DocumentLibraryForm</Edit>
-  <New>DocumentLibraryForm</New>
-</FormTemplates>
+<file path=customXml/itemProps2.xml><?xml version="1.0" encoding="utf-8"?>
+<ds:datastoreItem xmlns:ds="http://schemas.openxmlformats.org/officeDocument/2006/customXml" ds:itemID="{1A5F5AF1-B05B-4704-B970-F66948F444EC}">
+  <ds:schemaRefs>
+    <ds:schemaRef ds:uri="http://purl.org/dc/terms/"/>
+    <ds:schemaRef ds:uri="http://schemas.microsoft.com/office/2006/documentManagement/types"/>
+    <ds:schemaRef ds:uri="http://schemas.openxmlformats.org/package/2006/metadata/core-properties"/>
+    <ds:schemaRef ds:uri="fc2bff61-6a31-4c51-9f32-b9bba46405e5"/>
+    <ds:schemaRef ds:uri="http://www.w3.org/XML/1998/namespace"/>
+    <ds:schemaRef ds:uri="http://purl.org/dc/dcmitype/"/>
+    <ds:schemaRef ds:uri="http://schemas.microsoft.com/office/2006/metadata/properties"/>
+    <ds:schemaRef ds:uri="http://purl.org/dc/elements/1.1/"/>
+    <ds:schemaRef ds:uri="http://schemas.microsoft.com/office/infopath/2007/PartnerControls"/>
+    <ds:schemaRef ds:uri="cc9255bc-4d99-4f42-bba5-857cbcc6e725"/>
+  </ds:schemaRefs>
+</ds:datastoreItem>
 </file>
 
-<file path=customXml/itemProps1.xml><?xml version="1.0" encoding="utf-8"?>
+<file path=customXml/itemProps3.xml><?xml version="1.0" encoding="utf-8"?>
 <ds:datastoreItem xmlns:ds="http://schemas.openxmlformats.org/officeDocument/2006/customXml" ds:itemID="{DDA83A75-2CCD-4D1B-9315-5B4B38A21415}">
   <ds:schemaRefs>
     <ds:schemaRef ds:uri="http://schemas.microsoft.com/office/2006/metadata/contentType"/>
@@ -7576,21 +7247,4 @@
     <ds:schemaRef ds:uri="http://schemas.microsoft.com/internal/obd"/>
   </ds:schemaRefs>
 </ds:datastoreItem>
-</file>
-
-<file path=customXml/itemProps2.xml><?xml version="1.0" encoding="utf-8"?>
-<ds:datastoreItem xmlns:ds="http://schemas.openxmlformats.org/officeDocument/2006/customXml" ds:itemID="{1A5F5AF1-B05B-4704-B970-F66948F444EC}">
-  <ds:schemaRefs>
-    <ds:schemaRef ds:uri="http://schemas.microsoft.com/office/2006/metadata/properties"/>
-    <ds:schemaRef ds:uri="http://schemas.microsoft.com/office/infopath/2007/PartnerControls"/>
-  </ds:schemaRefs>
-</ds:datastoreItem>
-</file>
-
-<file path=customXml/itemProps3.xml><?xml version="1.0" encoding="utf-8"?>
-<ds:datastoreItem xmlns:ds="http://schemas.openxmlformats.org/officeDocument/2006/customXml" ds:itemID="{7BFD71E4-33D5-445D-9CFC-21F1C7989C0E}">
-  <ds:schemaRefs>
-    <ds:schemaRef ds:uri="http://schemas.microsoft.com/sharepoint/v3/contenttype/forms"/>
-  </ds:schemaRefs>
-</ds:datastoreItem>
 </file>
</xml_diff>